<commit_message>
Modificacion de la bibliografia
</commit_message>
<xml_diff>
--- a/Informes/Herramientas.docx
+++ b/Informes/Herramientas.docx
@@ -1,6 +1,6 @@
 
 <file path=word/document.xml><?xml version="1.0" encoding="utf-8"?>
-<w:document xmlns:wpc="http://schemas.microsoft.com/office/word/2010/wordprocessingCanvas" xmlns:mo="http://schemas.microsoft.com/office/mac/office/2008/main" xmlns:mc="http://schemas.openxmlformats.org/markup-compatibility/2006" xmlns:mv="urn:schemas-microsoft-com:mac:vml" xmlns:o="urn:schemas-microsoft-com:office:office" xmlns:r="http://schemas.openxmlformats.org/officeDocument/2006/relationships" xmlns:m="http://schemas.openxmlformats.org/officeDocument/2006/math" xmlns:v="urn:schemas-microsoft-com:vml" xmlns:wp14="http://schemas.microsoft.com/office/word/2010/wordprocessingDrawing" xmlns:wp="http://schemas.openxmlformats.org/drawingml/2006/wordprocessingDrawing" xmlns:w10="urn:schemas-microsoft-com:office:word" xmlns:w="http://schemas.openxmlformats.org/wordprocessingml/2006/main" xmlns:w14="http://schemas.microsoft.com/office/word/2010/wordml" xmlns:wpg="http://schemas.microsoft.com/office/word/2010/wordprocessingGroup" xmlns:wpi="http://schemas.microsoft.com/office/word/2010/wordprocessingInk" xmlns:wne="http://schemas.microsoft.com/office/word/2006/wordml" xmlns:wps="http://schemas.microsoft.com/office/word/2010/wordprocessingShape" mc:Ignorable="w14 wp14">
+<w:document xmlns:wpc="http://schemas.microsoft.com/office/word/2010/wordprocessingCanvas" xmlns:mc="http://schemas.openxmlformats.org/markup-compatibility/2006" xmlns:o="urn:schemas-microsoft-com:office:office" xmlns:r="http://schemas.openxmlformats.org/officeDocument/2006/relationships" xmlns:m="http://schemas.openxmlformats.org/officeDocument/2006/math" xmlns:v="urn:schemas-microsoft-com:vml" xmlns:wp14="http://schemas.microsoft.com/office/word/2010/wordprocessingDrawing" xmlns:wp="http://schemas.openxmlformats.org/drawingml/2006/wordprocessingDrawing" xmlns:w10="urn:schemas-microsoft-com:office:word" xmlns:w="http://schemas.openxmlformats.org/wordprocessingml/2006/main" xmlns:w14="http://schemas.microsoft.com/office/word/2010/wordml" xmlns:wpg="http://schemas.microsoft.com/office/word/2010/wordprocessingGroup" xmlns:wpi="http://schemas.microsoft.com/office/word/2010/wordprocessingInk" xmlns:wne="http://schemas.microsoft.com/office/word/2006/wordml" xmlns:wps="http://schemas.microsoft.com/office/word/2010/wordprocessingShape" mc:Ignorable="w14 wp14">
   <w:body>
     <w:p>
       <w:pPr>
@@ -141,7 +141,7 @@
           <w:rFonts w:ascii="Calibri" w:hAnsi="Calibri"/>
           <w:noProof/>
           <w:color w:val="000000"/>
-          <w:lang w:val="es-ES"/>
+          <w:lang w:val="es-CL" w:eastAsia="es-CL"/>
         </w:rPr>
         <w:drawing>
           <wp:inline distT="0" distB="0" distL="0" distR="0">
@@ -429,15 +429,7 @@
         <w:t xml:space="preserve">, formularios online o por </w:t>
       </w:r>
       <w:r>
-        <w:t xml:space="preserve">teléfono (creado por el </w:t>
-      </w:r>
-      <w:proofErr w:type="spellStart"/>
-      <w:r>
-        <w:t>staff</w:t>
-      </w:r>
-      <w:proofErr w:type="spellEnd"/>
-      <w:r>
-        <w:t>).</w:t>
+        <w:t>teléfono (creado por el staff).</w:t>
       </w:r>
     </w:p>
     <w:p>
@@ -579,10 +571,509 @@
       </w:r>
     </w:p>
     <w:p/>
+    <w:p>
+      <w:pPr>
+        <w:rPr>
+          <w:b/>
+        </w:rPr>
+      </w:pPr>
+      <w:r>
+        <w:rPr>
+          <w:b/>
+        </w:rPr>
+        <w:t>Falencias:</w:t>
+      </w:r>
+    </w:p>
+    <w:p>
+      <w:r>
+        <w:t>No cuenta con un sistema de autenticación de usuarios,</w:t>
+      </w:r>
+    </w:p>
+    <w:p>
+      <w:r>
+        <w:t xml:space="preserve">Interfaz compleja para usuarios poco </w:t>
+      </w:r>
+      <w:proofErr w:type="spellStart"/>
+      <w:r>
+        <w:t>experimientdos</w:t>
+      </w:r>
+      <w:proofErr w:type="spellEnd"/>
+      <w:r>
+        <w:t>,</w:t>
+      </w:r>
+    </w:p>
+    <w:p>
+      <w:r>
+        <w:t>Difícil instalación de idioma español,</w:t>
+      </w:r>
+    </w:p>
+    <w:p>
+      <w:r>
+        <w:lastRenderedPageBreak/>
+        <w:t>Requiere de bastante configuración,</w:t>
+      </w:r>
+    </w:p>
+    <w:p>
+      <w:r>
+        <w:t>Cualquiera puede asignar un ticket a cualquiera.</w:t>
+      </w:r>
+    </w:p>
+    <w:p>
+      <w:r>
+        <w:t>No cuenta con estadísticas o reportes,</w:t>
+      </w:r>
+    </w:p>
+    <w:p>
+      <w:r>
+        <w:t>Cualquiera puede ver todas las tareas.</w:t>
+      </w:r>
+    </w:p>
     <w:p/>
     <w:p/>
     <w:p/>
+    <w:p>
+      <w:pPr>
+        <w:rPr>
+          <w:rFonts w:ascii="Arial" w:hAnsi="Arial" w:cs="Arial"/>
+          <w:color w:val="333333"/>
+          <w:sz w:val="21"/>
+          <w:szCs w:val="21"/>
+          <w:shd w:val="clear" w:color="auto" w:fill="FFFFFF"/>
+        </w:rPr>
+      </w:pPr>
+      <w:r>
+        <w:rPr>
+          <w:b/>
+        </w:rPr>
+        <w:t>3</w:t>
+      </w:r>
+      <w:r>
+        <w:rPr>
+          <w:b/>
+        </w:rPr>
+        <w:t xml:space="preserve">.- </w:t>
+      </w:r>
+      <w:r>
+        <w:rPr>
+          <w:b/>
+        </w:rPr>
+        <w:t>OTRS</w:t>
+      </w:r>
+      <w:r>
+        <w:rPr>
+          <w:b/>
+        </w:rPr>
+        <w:t>:</w:t>
+      </w:r>
+      <w:r>
+        <w:rPr>
+          <w:b/>
+        </w:rPr>
+        <w:t xml:space="preserve"> </w:t>
+      </w:r>
+      <w:bookmarkStart w:id="0" w:name="_GoBack"/>
+      <w:r>
+        <w:rPr>
+          <w:rFonts w:ascii="Arial" w:hAnsi="Arial" w:cs="Arial"/>
+          <w:color w:val="333333"/>
+          <w:sz w:val="21"/>
+          <w:szCs w:val="21"/>
+          <w:shd w:val="clear" w:color="auto" w:fill="FFFFFF"/>
+        </w:rPr>
+        <w:t xml:space="preserve">es la suite de código abierto líder en innovación de servicios, que incluye </w:t>
+      </w:r>
+      <w:proofErr w:type="spellStart"/>
+      <w:r>
+        <w:rPr>
+          <w:rFonts w:ascii="Arial" w:hAnsi="Arial" w:cs="Arial"/>
+          <w:color w:val="333333"/>
+          <w:sz w:val="21"/>
+          <w:szCs w:val="21"/>
+          <w:shd w:val="clear" w:color="auto" w:fill="FFFFFF"/>
+        </w:rPr>
+        <w:t>Help</w:t>
+      </w:r>
+      <w:proofErr w:type="spellEnd"/>
+      <w:r>
+        <w:rPr>
+          <w:rFonts w:ascii="Arial" w:hAnsi="Arial" w:cs="Arial"/>
+          <w:color w:val="333333"/>
+          <w:sz w:val="21"/>
+          <w:szCs w:val="21"/>
+          <w:shd w:val="clear" w:color="auto" w:fill="FFFFFF"/>
+        </w:rPr>
+        <w:t xml:space="preserve"> </w:t>
+      </w:r>
+      <w:proofErr w:type="spellStart"/>
+      <w:r>
+        <w:rPr>
+          <w:rFonts w:ascii="Arial" w:hAnsi="Arial" w:cs="Arial"/>
+          <w:color w:val="333333"/>
+          <w:sz w:val="21"/>
+          <w:szCs w:val="21"/>
+          <w:shd w:val="clear" w:color="auto" w:fill="FFFFFF"/>
+        </w:rPr>
+        <w:t>Desk</w:t>
+      </w:r>
+      <w:proofErr w:type="spellEnd"/>
+      <w:r>
+        <w:rPr>
+          <w:rFonts w:ascii="Arial" w:hAnsi="Arial" w:cs="Arial"/>
+          <w:color w:val="333333"/>
+          <w:sz w:val="21"/>
+          <w:szCs w:val="21"/>
+          <w:shd w:val="clear" w:color="auto" w:fill="FFFFFF"/>
+        </w:rPr>
+        <w:t>, una solución para la gestión de servicios de IT (ITSM) compatible con ITIL®, una aplicación para iPhone, así como la plataforma tecnológica de soporte. El grupo OTRS ofrece consultoría global, desarrollos a medida y servicios de soporte.</w:t>
+      </w:r>
+    </w:p>
+    <w:p>
+      <w:pPr>
+        <w:rPr>
+          <w:rFonts w:ascii="Arial" w:hAnsi="Arial" w:cs="Arial"/>
+          <w:color w:val="333333"/>
+          <w:sz w:val="21"/>
+          <w:szCs w:val="21"/>
+          <w:shd w:val="clear" w:color="auto" w:fill="FFFFFF"/>
+        </w:rPr>
+      </w:pPr>
+      <w:proofErr w:type="spellStart"/>
+      <w:r>
+        <w:rPr>
+          <w:rFonts w:ascii="Arial" w:hAnsi="Arial" w:cs="Arial"/>
+          <w:color w:val="333333"/>
+          <w:sz w:val="21"/>
+          <w:szCs w:val="21"/>
+          <w:shd w:val="clear" w:color="auto" w:fill="FFFFFF"/>
+        </w:rPr>
+        <w:t>Caracteristiacas</w:t>
+      </w:r>
+      <w:bookmarkEnd w:id="0"/>
+      <w:proofErr w:type="spellEnd"/>
+      <w:r>
+        <w:rPr>
+          <w:rFonts w:ascii="Arial" w:hAnsi="Arial" w:cs="Arial"/>
+          <w:color w:val="333333"/>
+          <w:sz w:val="21"/>
+          <w:szCs w:val="21"/>
+          <w:shd w:val="clear" w:color="auto" w:fill="FFFFFF"/>
+        </w:rPr>
+        <w:t>:</w:t>
+      </w:r>
+    </w:p>
+    <w:p>
+      <w:pPr>
+        <w:rPr>
+          <w:rFonts w:ascii="Arial" w:hAnsi="Arial" w:cs="Arial"/>
+          <w:color w:val="333333"/>
+          <w:sz w:val="21"/>
+          <w:szCs w:val="21"/>
+          <w:shd w:val="clear" w:color="auto" w:fill="FFFFFF"/>
+        </w:rPr>
+      </w:pPr>
+    </w:p>
+    <w:p>
+      <w:pPr>
+        <w:pStyle w:val="Ttulo1"/>
+        <w:shd w:val="clear" w:color="auto" w:fill="FFFFFF"/>
+        <w:spacing w:before="0" w:beforeAutospacing="0" w:after="270" w:afterAutospacing="0" w:line="360" w:lineRule="atLeast"/>
+        <w:textAlignment w:val="baseline"/>
+        <w:rPr>
+          <w:rFonts w:ascii="Arial" w:hAnsi="Arial" w:cs="Arial"/>
+          <w:color w:val="2F5769"/>
+        </w:rPr>
+      </w:pPr>
+      <w:r>
+        <w:rPr>
+          <w:rFonts w:ascii="Arial" w:hAnsi="Arial" w:cs="Arial"/>
+          <w:color w:val="333333"/>
+          <w:sz w:val="21"/>
+          <w:szCs w:val="21"/>
+          <w:shd w:val="clear" w:color="auto" w:fill="FFFFFF"/>
+        </w:rPr>
+        <w:t>-</w:t>
+      </w:r>
+      <w:r>
+        <w:rPr>
+          <w:rFonts w:ascii="Arial" w:hAnsi="Arial" w:cs="Arial"/>
+          <w:color w:val="2F5769"/>
+        </w:rPr>
+        <w:t xml:space="preserve"> Gestión de Tickets</w:t>
+      </w:r>
+    </w:p>
+    <w:p>
+      <w:pPr>
+        <w:numPr>
+          <w:ilvl w:val="0"/>
+          <w:numId w:val="2"/>
+        </w:numPr>
+        <w:shd w:val="clear" w:color="auto" w:fill="FFFFFF"/>
+        <w:spacing w:line="300" w:lineRule="atLeast"/>
+        <w:ind w:left="225"/>
+        <w:textAlignment w:val="baseline"/>
+        <w:rPr>
+          <w:rFonts w:ascii="inherit" w:eastAsia="Times New Roman" w:hAnsi="inherit" w:cs="Arial"/>
+          <w:color w:val="333333"/>
+          <w:sz w:val="21"/>
+          <w:szCs w:val="21"/>
+          <w:lang w:val="es-CL" w:eastAsia="es-CL"/>
+        </w:rPr>
+      </w:pPr>
+      <w:r>
+        <w:rPr>
+          <w:rFonts w:ascii="inherit" w:eastAsia="Times New Roman" w:hAnsi="inherit" w:cs="Arial"/>
+          <w:color w:val="333333"/>
+          <w:sz w:val="21"/>
+          <w:szCs w:val="21"/>
+          <w:lang w:val="es-CL" w:eastAsia="es-CL"/>
+        </w:rPr>
+        <w:t>Generación de tickets rápida y automática</w:t>
+      </w:r>
+    </w:p>
+    <w:p>
+      <w:pPr>
+        <w:numPr>
+          <w:ilvl w:val="0"/>
+          <w:numId w:val="2"/>
+        </w:numPr>
+        <w:shd w:val="clear" w:color="auto" w:fill="FFFFFF"/>
+        <w:spacing w:line="300" w:lineRule="atLeast"/>
+        <w:ind w:left="225"/>
+        <w:textAlignment w:val="baseline"/>
+        <w:rPr>
+          <w:rFonts w:ascii="inherit" w:eastAsia="Times New Roman" w:hAnsi="inherit" w:cs="Arial"/>
+          <w:color w:val="333333"/>
+          <w:sz w:val="21"/>
+          <w:szCs w:val="21"/>
+          <w:lang w:val="es-CL" w:eastAsia="es-CL"/>
+        </w:rPr>
+      </w:pPr>
+      <w:r>
+        <w:rPr>
+          <w:rFonts w:ascii="inherit" w:eastAsia="Times New Roman" w:hAnsi="inherit" w:cs="Arial"/>
+          <w:color w:val="333333"/>
+          <w:sz w:val="21"/>
+          <w:szCs w:val="21"/>
+          <w:lang w:val="es-CL" w:eastAsia="es-CL"/>
+        </w:rPr>
+        <w:t>Múltiples entradas: Red, correo electrónico, teléfono, fax, PDA, SMS o SOAP/XML.</w:t>
+      </w:r>
+    </w:p>
+    <w:p>
+      <w:pPr>
+        <w:numPr>
+          <w:ilvl w:val="0"/>
+          <w:numId w:val="2"/>
+        </w:numPr>
+        <w:shd w:val="clear" w:color="auto" w:fill="FFFFFF"/>
+        <w:spacing w:line="300" w:lineRule="atLeast"/>
+        <w:ind w:left="225"/>
+        <w:textAlignment w:val="baseline"/>
+        <w:rPr>
+          <w:rFonts w:ascii="inherit" w:eastAsia="Times New Roman" w:hAnsi="inherit" w:cs="Arial"/>
+          <w:color w:val="333333"/>
+          <w:sz w:val="21"/>
+          <w:szCs w:val="21"/>
+          <w:lang w:val="es-CL" w:eastAsia="es-CL"/>
+        </w:rPr>
+      </w:pPr>
+      <w:r>
+        <w:rPr>
+          <w:rFonts w:ascii="inherit" w:eastAsia="Times New Roman" w:hAnsi="inherit" w:cs="Arial"/>
+          <w:color w:val="333333"/>
+          <w:sz w:val="21"/>
+          <w:szCs w:val="21"/>
+          <w:lang w:val="es-CL" w:eastAsia="es-CL"/>
+        </w:rPr>
+        <w:t>Ingreso automático de clientes mediante soporte de Integración de Telefonía Informática (CTI) y/o integración de más de 10 bases de datos de clientes</w:t>
+      </w:r>
+    </w:p>
+    <w:tbl>
+      <w:tblPr>
+        <w:tblW w:w="9885" w:type="dxa"/>
+        <w:shd w:val="clear" w:color="auto" w:fill="FFFFFF"/>
+        <w:tblCellMar>
+          <w:left w:w="0" w:type="dxa"/>
+          <w:right w:w="0" w:type="dxa"/>
+        </w:tblCellMar>
+        <w:tblLook w:val="04A0" w:firstRow="1" w:lastRow="0" w:firstColumn="1" w:lastColumn="0" w:noHBand="0" w:noVBand="1"/>
+      </w:tblPr>
+      <w:tblGrid>
+        <w:gridCol w:w="3099"/>
+        <w:gridCol w:w="6786"/>
+      </w:tblGrid>
+      <w:tr>
+        <w:tc>
+          <w:tcPr>
+            <w:tcW w:w="0" w:type="auto"/>
+            <w:tcBorders>
+              <w:top w:val="nil"/>
+              <w:left w:val="nil"/>
+              <w:bottom w:val="nil"/>
+              <w:right w:val="nil"/>
+            </w:tcBorders>
+            <w:shd w:val="clear" w:color="auto" w:fill="F0F0F0"/>
+            <w:tcMar>
+              <w:top w:w="90" w:type="dxa"/>
+              <w:left w:w="90" w:type="dxa"/>
+              <w:bottom w:w="90" w:type="dxa"/>
+              <w:right w:w="90" w:type="dxa"/>
+            </w:tcMar>
+            <w:hideMark/>
+          </w:tcPr>
+          <w:p>
+            <w:pPr>
+              <w:spacing w:line="300" w:lineRule="atLeast"/>
+              <w:textAlignment w:val="baseline"/>
+              <w:rPr>
+                <w:rFonts w:ascii="inherit" w:eastAsia="Times New Roman" w:hAnsi="inherit" w:cs="Arial"/>
+                <w:color w:val="333333"/>
+                <w:sz w:val="21"/>
+                <w:szCs w:val="21"/>
+                <w:lang w:val="es-CL" w:eastAsia="es-CL"/>
+              </w:rPr>
+            </w:pPr>
+            <w:r>
+              <w:rPr>
+                <w:rFonts w:ascii="inherit" w:eastAsia="Times New Roman" w:hAnsi="inherit" w:cs="Arial"/>
+                <w:b/>
+                <w:bCs/>
+                <w:color w:val="333333"/>
+                <w:sz w:val="21"/>
+                <w:szCs w:val="21"/>
+                <w:lang w:val="es-CL" w:eastAsia="es-CL"/>
+              </w:rPr>
+              <w:t>Clasificación de Tickets</w:t>
+            </w:r>
+          </w:p>
+        </w:tc>
+        <w:tc>
+          <w:tcPr>
+            <w:tcW w:w="0" w:type="auto"/>
+            <w:tcBorders>
+              <w:top w:val="nil"/>
+              <w:left w:val="single" w:sz="6" w:space="0" w:color="CCCCCC"/>
+              <w:bottom w:val="nil"/>
+              <w:right w:val="nil"/>
+            </w:tcBorders>
+            <w:shd w:val="clear" w:color="auto" w:fill="F0F0F0"/>
+            <w:tcMar>
+              <w:top w:w="90" w:type="dxa"/>
+              <w:left w:w="90" w:type="dxa"/>
+              <w:bottom w:w="90" w:type="dxa"/>
+              <w:right w:w="90" w:type="dxa"/>
+            </w:tcMar>
+            <w:hideMark/>
+          </w:tcPr>
+          <w:p>
+            <w:pPr>
+              <w:numPr>
+                <w:ilvl w:val="0"/>
+                <w:numId w:val="3"/>
+              </w:numPr>
+              <w:spacing w:line="300" w:lineRule="atLeast"/>
+              <w:ind w:left="225"/>
+              <w:textAlignment w:val="baseline"/>
+              <w:rPr>
+                <w:rFonts w:ascii="inherit" w:eastAsia="Times New Roman" w:hAnsi="inherit" w:cs="Arial"/>
+                <w:color w:val="333333"/>
+                <w:sz w:val="21"/>
+                <w:szCs w:val="21"/>
+                <w:lang w:val="es-CL" w:eastAsia="es-CL"/>
+              </w:rPr>
+            </w:pPr>
+            <w:proofErr w:type="spellStart"/>
+            <w:r>
+              <w:rPr>
+                <w:rFonts w:ascii="inherit" w:eastAsia="Times New Roman" w:hAnsi="inherit" w:cs="Arial"/>
+                <w:color w:val="333333"/>
+                <w:sz w:val="21"/>
+                <w:szCs w:val="21"/>
+                <w:lang w:val="es-CL" w:eastAsia="es-CL"/>
+              </w:rPr>
+              <w:t>Queues</w:t>
+            </w:r>
+            <w:proofErr w:type="spellEnd"/>
+            <w:r>
+              <w:rPr>
+                <w:rFonts w:ascii="inherit" w:eastAsia="Times New Roman" w:hAnsi="inherit" w:cs="Arial"/>
+                <w:color w:val="333333"/>
+                <w:sz w:val="21"/>
+                <w:szCs w:val="21"/>
+                <w:lang w:val="es-CL" w:eastAsia="es-CL"/>
+              </w:rPr>
+              <w:t xml:space="preserve"> y listas de referencia configurables</w:t>
+            </w:r>
+          </w:p>
+          <w:p>
+            <w:pPr>
+              <w:numPr>
+                <w:ilvl w:val="0"/>
+                <w:numId w:val="3"/>
+              </w:numPr>
+              <w:spacing w:line="300" w:lineRule="atLeast"/>
+              <w:ind w:left="225"/>
+              <w:textAlignment w:val="baseline"/>
+              <w:rPr>
+                <w:rFonts w:ascii="inherit" w:eastAsia="Times New Roman" w:hAnsi="inherit" w:cs="Arial"/>
+                <w:color w:val="333333"/>
+                <w:sz w:val="21"/>
+                <w:szCs w:val="21"/>
+                <w:lang w:val="es-CL" w:eastAsia="es-CL"/>
+              </w:rPr>
+            </w:pPr>
+            <w:r>
+              <w:rPr>
+                <w:rFonts w:ascii="inherit" w:eastAsia="Times New Roman" w:hAnsi="inherit" w:cs="Arial"/>
+                <w:color w:val="333333"/>
+                <w:sz w:val="21"/>
+                <w:szCs w:val="21"/>
+                <w:lang w:val="es-CL" w:eastAsia="es-CL"/>
+              </w:rPr>
+              <w:t>Carátulas de tickets configurables</w:t>
+            </w:r>
+          </w:p>
+          <w:p>
+            <w:pPr>
+              <w:numPr>
+                <w:ilvl w:val="0"/>
+                <w:numId w:val="3"/>
+              </w:numPr>
+              <w:spacing w:line="300" w:lineRule="atLeast"/>
+              <w:ind w:left="225"/>
+              <w:textAlignment w:val="baseline"/>
+              <w:rPr>
+                <w:rFonts w:ascii="inherit" w:eastAsia="Times New Roman" w:hAnsi="inherit" w:cs="Arial"/>
+                <w:color w:val="333333"/>
+                <w:sz w:val="21"/>
+                <w:szCs w:val="21"/>
+                <w:lang w:val="es-CL" w:eastAsia="es-CL"/>
+              </w:rPr>
+            </w:pPr>
+            <w:r>
+              <w:rPr>
+                <w:rFonts w:ascii="inherit" w:eastAsia="Times New Roman" w:hAnsi="inherit" w:cs="Arial"/>
+                <w:color w:val="333333"/>
+                <w:sz w:val="21"/>
+                <w:szCs w:val="21"/>
+                <w:lang w:val="es-CL" w:eastAsia="es-CL"/>
+              </w:rPr>
+              <w:t>Clasificación y priorización de incidencias configurables</w:t>
+            </w:r>
+          </w:p>
+        </w:tc>
+      </w:tr>
+    </w:tbl>
+    <w:p>
+      <w:pPr>
+        <w:rPr>
+          <w:lang w:val="es-CL"/>
+        </w:rPr>
+      </w:pPr>
+    </w:p>
     <w:p/>
+    <w:p/>
+    <w:p/>
     <w:p>
       <w:r>
         <w:t xml:space="preserve">Evaluación de las herramientas </w:t>
@@ -591,8 +1082,6 @@
       <w:r>
         <w:t>HelpDesk</w:t>
       </w:r>
-      <w:bookmarkStart w:id="0" w:name="_GoBack"/>
-      <w:bookmarkEnd w:id="0"/>
       <w:proofErr w:type="spellEnd"/>
     </w:p>
     <w:p/>
@@ -1610,6 +2099,7 @@
                 <w:sz w:val="18"/>
                 <w:szCs w:val="18"/>
               </w:rPr>
+              <w:lastRenderedPageBreak/>
               <w:t>Permita crear diferentes áreas a las que enviar las solicitudes</w:t>
             </w:r>
           </w:p>
@@ -2852,63 +3342,7 @@
           <w:rFonts w:ascii="Calibri" w:hAnsi="Calibri"/>
           <w:color w:val="000000"/>
         </w:rPr>
-        <w:t xml:space="preserve"> es un sistema de control de versiones centralizado libre y de </w:t>
-      </w:r>
-      <w:r>
-        <w:rPr>
-          <w:rFonts w:ascii="Calibri" w:hAnsi="Calibri"/>
-          <w:color w:val="000000"/>
-        </w:rPr>
-        <w:t>código</w:t>
-      </w:r>
-      <w:r>
-        <w:rPr>
-          <w:rFonts w:ascii="Calibri" w:hAnsi="Calibri"/>
-          <w:color w:val="000000"/>
-        </w:rPr>
-        <w:t xml:space="preserve"> fuente abierto. Permite manejar ficheros y directorios a </w:t>
-      </w:r>
-      <w:r>
-        <w:rPr>
-          <w:rFonts w:ascii="Calibri" w:hAnsi="Calibri"/>
-          <w:color w:val="000000"/>
-        </w:rPr>
-        <w:t>través</w:t>
-      </w:r>
-      <w:r>
-        <w:rPr>
-          <w:rFonts w:ascii="Calibri" w:hAnsi="Calibri"/>
-          <w:color w:val="000000"/>
-        </w:rPr>
-        <w:t xml:space="preserve"> del tiempo utilizando un </w:t>
-      </w:r>
-      <w:r>
-        <w:rPr>
-          <w:rFonts w:ascii="Calibri" w:hAnsi="Calibri"/>
-          <w:color w:val="000000"/>
-        </w:rPr>
-        <w:t>árbol</w:t>
-      </w:r>
-      <w:r>
-        <w:rPr>
-          <w:rFonts w:ascii="Calibri" w:hAnsi="Calibri"/>
-          <w:color w:val="000000"/>
-        </w:rPr>
-        <w:t xml:space="preserve"> de ficheros en un repositorio central, el cual recuerda todos los cambios hechos a sus ficheros y </w:t>
-      </w:r>
-      <w:r>
-        <w:rPr>
-          <w:rFonts w:ascii="Calibri" w:hAnsi="Calibri"/>
-          <w:color w:val="000000"/>
-        </w:rPr>
-        <w:t>directorios</w:t>
-      </w:r>
-      <w:r>
-        <w:rPr>
-          <w:rFonts w:ascii="Calibri" w:hAnsi="Calibri"/>
-          <w:color w:val="000000"/>
-        </w:rPr>
-        <w:t xml:space="preserve">, permitiendo </w:t>
+        <w:t xml:space="preserve"> es un sistema de control de versiones centralizado libre y de código fuente abierto. Permite manejar ficheros y directorios a través del tiempo utilizando un árbol de ficheros en un repositorio central, el cual recuerda todos los cambios hechos a sus ficheros y directorios, permitiendo </w:t>
       </w:r>
       <w:proofErr w:type="spellStart"/>
       <w:r>
@@ -2942,6 +3376,7 @@
           <w:rFonts w:ascii="Calibri" w:hAnsi="Calibri"/>
           <w:color w:val="000000"/>
         </w:rPr>
+        <w:lastRenderedPageBreak/>
         <w:t>Subversion</w:t>
       </w:r>
       <w:proofErr w:type="spellEnd"/>
@@ -2950,77 +3385,7 @@
           <w:rFonts w:ascii="Calibri" w:hAnsi="Calibri"/>
           <w:color w:val="000000"/>
         </w:rPr>
-        <w:t xml:space="preserve"> puede acceder al repositorio a </w:t>
-      </w:r>
-      <w:r>
-        <w:rPr>
-          <w:rFonts w:ascii="Calibri" w:hAnsi="Calibri"/>
-          <w:color w:val="000000"/>
-        </w:rPr>
-        <w:t>través</w:t>
-      </w:r>
-      <w:r>
-        <w:rPr>
-          <w:rFonts w:ascii="Calibri" w:hAnsi="Calibri"/>
-          <w:color w:val="000000"/>
-        </w:rPr>
-        <w:t xml:space="preserve"> de redes, lo que permite que varias personas puedan modificar y administrar el mismo conjunto de datos desde sus respectivas ubicaciones. Todo esto </w:t>
-      </w:r>
-      <w:r>
-        <w:rPr>
-          <w:rFonts w:ascii="Calibri" w:hAnsi="Calibri"/>
-          <w:color w:val="000000"/>
-        </w:rPr>
-        <w:t>además</w:t>
-      </w:r>
-      <w:r>
-        <w:rPr>
-          <w:rFonts w:ascii="Calibri" w:hAnsi="Calibri"/>
-          <w:color w:val="000000"/>
-        </w:rPr>
-        <w:t xml:space="preserve"> permite realizar cambios sin temer que la calidad del </w:t>
-      </w:r>
-      <w:r>
-        <w:rPr>
-          <w:rFonts w:ascii="Calibri" w:hAnsi="Calibri"/>
-          <w:color w:val="000000"/>
-        </w:rPr>
-        <w:t>código</w:t>
-      </w:r>
-      <w:r>
-        <w:rPr>
-          <w:rFonts w:ascii="Calibri" w:hAnsi="Calibri"/>
-          <w:color w:val="000000"/>
-        </w:rPr>
-        <w:t xml:space="preserve"> se vea afectada, ya que </w:t>
-      </w:r>
-      <w:r>
-        <w:rPr>
-          <w:rFonts w:ascii="Calibri" w:hAnsi="Calibri"/>
-          <w:color w:val="000000"/>
-        </w:rPr>
-        <w:t>ante</w:t>
-      </w:r>
-      <w:r>
-        <w:rPr>
-          <w:rFonts w:ascii="Calibri" w:hAnsi="Calibri"/>
-          <w:color w:val="000000"/>
-        </w:rPr>
-        <w:t xml:space="preserve"> cualquier problema se puede volver a la </w:t>
-      </w:r>
-      <w:r>
-        <w:rPr>
-          <w:rFonts w:ascii="Calibri" w:hAnsi="Calibri"/>
-          <w:color w:val="000000"/>
-        </w:rPr>
-        <w:t>versión</w:t>
-      </w:r>
-      <w:r>
-        <w:rPr>
-          <w:rFonts w:ascii="Calibri" w:hAnsi="Calibri"/>
-          <w:color w:val="000000"/>
-        </w:rPr>
-        <w:t xml:space="preserve"> anterior.</w:t>
+        <w:t xml:space="preserve"> puede acceder al repositorio a través de redes, lo que permite que varias personas puedan modificar y administrar el mismo conjunto de datos desde sus respectivas ubicaciones. Todo esto además permite realizar cambios sin temer que la calidad del código se vea afectada, ya que ante cualquier problema se puede volver a la versión anterior.</w:t>
       </w:r>
     </w:p>
     <w:p/>
@@ -3046,63 +3411,7 @@
           <w:rFonts w:ascii="Calibri" w:hAnsi="Calibri"/>
           <w:color w:val="000000"/>
         </w:rPr>
-        <w:t xml:space="preserve"> una herramienta libre para </w:t>
-      </w:r>
-      <w:r>
-        <w:rPr>
-          <w:rFonts w:ascii="Calibri" w:hAnsi="Calibri"/>
-          <w:color w:val="000000"/>
-        </w:rPr>
-        <w:t>administración</w:t>
-      </w:r>
-      <w:r>
-        <w:rPr>
-          <w:rFonts w:ascii="Calibri" w:hAnsi="Calibri"/>
-          <w:color w:val="000000"/>
-        </w:rPr>
-        <w:t xml:space="preserve"> del control de versiones. Ofrece el poder de manejar de manera eficiente sus proyectos de cualquier tamaño mientras usa una intuitiva interface. Es </w:t>
-      </w:r>
-      <w:r>
-        <w:rPr>
-          <w:rFonts w:ascii="Calibri" w:hAnsi="Calibri"/>
-          <w:color w:val="000000"/>
-        </w:rPr>
-        <w:t>fácil</w:t>
-      </w:r>
-      <w:r>
-        <w:rPr>
-          <w:rFonts w:ascii="Calibri" w:hAnsi="Calibri"/>
-          <w:color w:val="000000"/>
-        </w:rPr>
-        <w:t xml:space="preserve"> de usar y </w:t>
-      </w:r>
-      <w:r>
-        <w:rPr>
-          <w:rFonts w:ascii="Calibri" w:hAnsi="Calibri"/>
-          <w:color w:val="000000"/>
-        </w:rPr>
-        <w:t>difícil</w:t>
-      </w:r>
-      <w:r>
-        <w:rPr>
-          <w:rFonts w:ascii="Calibri" w:hAnsi="Calibri"/>
-          <w:color w:val="000000"/>
-        </w:rPr>
-        <w:t xml:space="preserve"> de romper, </w:t>
-      </w:r>
-      <w:r>
-        <w:rPr>
-          <w:rFonts w:ascii="Calibri" w:hAnsi="Calibri"/>
-          <w:color w:val="000000"/>
-        </w:rPr>
-        <w:t>haciéndolo</w:t>
-      </w:r>
-      <w:r>
-        <w:rPr>
-          <w:rFonts w:ascii="Calibri" w:hAnsi="Calibri"/>
-          <w:color w:val="000000"/>
-        </w:rPr>
-        <w:t xml:space="preserve"> ideal para trabajar con cualquier archivo de versionados.</w:t>
+        <w:t xml:space="preserve"> una herramienta libre para administración del control de versiones. Ofrece el poder de manejar de manera eficiente sus proyectos de cualquier tamaño mientras usa una intuitiva interface. Es fácil de usar y difícil de romper, haciéndolo ideal para trabajar con cualquier archivo de versionados.</w:t>
       </w:r>
     </w:p>
     <w:p/>
@@ -3236,21 +3545,7 @@
           <w:rFonts w:ascii="Calibri" w:hAnsi="Calibri"/>
           <w:color w:val="000000"/>
         </w:rPr>
-        <w:t xml:space="preserve">er distribuido cada participante cuenta con una copia completa del repositorio de manera local, lo que permite trabajar sin </w:t>
-      </w:r>
-      <w:r>
-        <w:rPr>
-          <w:rFonts w:ascii="Calibri" w:hAnsi="Calibri"/>
-          <w:color w:val="000000"/>
-        </w:rPr>
-        <w:t>conexión</w:t>
-      </w:r>
-      <w:r>
-        <w:rPr>
-          <w:rFonts w:ascii="Calibri" w:hAnsi="Calibri"/>
-          <w:color w:val="000000"/>
-        </w:rPr>
-        <w:t xml:space="preserve"> a internet.</w:t>
+        <w:t>er distribuido cada participante cuenta con una copia completa del repositorio de manera local, lo que permite trabajar sin conexión a internet.</w:t>
       </w:r>
     </w:p>
     <w:p/>
@@ -3289,21 +3584,7 @@
           <w:rFonts w:ascii="Calibri" w:hAnsi="Calibri"/>
           <w:color w:val="000000"/>
         </w:rPr>
-        <w:t xml:space="preserve">Es un sistema de control de versiones distribuido propietario </w:t>
-      </w:r>
-      <w:r>
-        <w:rPr>
-          <w:rFonts w:ascii="Calibri" w:hAnsi="Calibri"/>
-          <w:color w:val="000000"/>
-        </w:rPr>
-        <w:t>desarrollado</w:t>
-      </w:r>
-      <w:r>
-        <w:rPr>
-          <w:rFonts w:ascii="Calibri" w:hAnsi="Calibri"/>
-          <w:color w:val="000000"/>
-        </w:rPr>
-        <w:t xml:space="preserve"> en .NET por la empresa española </w:t>
+        <w:t xml:space="preserve">Es un sistema de control de versiones distribuido propietario desarrollado en .NET por la empresa española </w:t>
       </w:r>
       <w:proofErr w:type="spellStart"/>
       <w:r>
@@ -3319,49 +3600,7 @@
           <w:rFonts w:ascii="Calibri" w:hAnsi="Calibri"/>
           <w:color w:val="000000"/>
         </w:rPr>
-        <w:t xml:space="preserve"> Software, sus puntos fuertes son la </w:t>
-      </w:r>
-      <w:r>
-        <w:rPr>
-          <w:rFonts w:ascii="Calibri" w:hAnsi="Calibri"/>
-          <w:color w:val="000000"/>
-        </w:rPr>
-        <w:t>creación</w:t>
-      </w:r>
-      <w:r>
-        <w:rPr>
-          <w:rFonts w:ascii="Calibri" w:hAnsi="Calibri"/>
-          <w:color w:val="000000"/>
-        </w:rPr>
-        <w:t xml:space="preserve"> de ramas y la </w:t>
-      </w:r>
-      <w:r>
-        <w:rPr>
-          <w:rFonts w:ascii="Calibri" w:hAnsi="Calibri"/>
-          <w:color w:val="000000"/>
-        </w:rPr>
-        <w:t>replicación</w:t>
-      </w:r>
-      <w:r>
-        <w:rPr>
-          <w:rFonts w:ascii="Calibri" w:hAnsi="Calibri"/>
-          <w:color w:val="000000"/>
-        </w:rPr>
-        <w:t xml:space="preserve"> de </w:t>
-      </w:r>
-      <w:r>
-        <w:rPr>
-          <w:rFonts w:ascii="Calibri" w:hAnsi="Calibri"/>
-          <w:color w:val="000000"/>
-        </w:rPr>
-        <w:t>información</w:t>
-      </w:r>
-      <w:r>
-        <w:rPr>
-          <w:rFonts w:ascii="Calibri" w:hAnsi="Calibri"/>
-          <w:color w:val="000000"/>
-        </w:rPr>
-        <w:t xml:space="preserve"> entre repositorios remotos</w:t>
+        <w:t xml:space="preserve"> Software, sus puntos fuertes son la creación de ramas y la replicación de información entre repositorios remotos</w:t>
       </w:r>
       <w:r>
         <w:rPr>
@@ -3399,7 +3638,7 @@
 </file>
 
 <file path=word/numbering.xml><?xml version="1.0" encoding="utf-8"?>
-<w:numbering xmlns:wpc="http://schemas.microsoft.com/office/word/2010/wordprocessingCanvas" xmlns:mo="http://schemas.microsoft.com/office/mac/office/2008/main" xmlns:mc="http://schemas.openxmlformats.org/markup-compatibility/2006" xmlns:mv="urn:schemas-microsoft-com:mac:vml" xmlns:o="urn:schemas-microsoft-com:office:office" xmlns:r="http://schemas.openxmlformats.org/officeDocument/2006/relationships" xmlns:m="http://schemas.openxmlformats.org/officeDocument/2006/math" xmlns:v="urn:schemas-microsoft-com:vml" xmlns:wp14="http://schemas.microsoft.com/office/word/2010/wordprocessingDrawing" xmlns:wp="http://schemas.openxmlformats.org/drawingml/2006/wordprocessingDrawing" xmlns:w10="urn:schemas-microsoft-com:office:word" xmlns:w="http://schemas.openxmlformats.org/wordprocessingml/2006/main" xmlns:w14="http://schemas.microsoft.com/office/word/2010/wordml" xmlns:wpg="http://schemas.microsoft.com/office/word/2010/wordprocessingGroup" xmlns:wpi="http://schemas.microsoft.com/office/word/2010/wordprocessingInk" xmlns:wne="http://schemas.microsoft.com/office/word/2006/wordml" xmlns:wps="http://schemas.microsoft.com/office/word/2010/wordprocessingShape" mc:Ignorable="w14 wp14">
+<w:numbering xmlns:wpc="http://schemas.microsoft.com/office/word/2010/wordprocessingCanvas" xmlns:mc="http://schemas.openxmlformats.org/markup-compatibility/2006" xmlns:o="urn:schemas-microsoft-com:office:office" xmlns:r="http://schemas.openxmlformats.org/officeDocument/2006/relationships" xmlns:m="http://schemas.openxmlformats.org/officeDocument/2006/math" xmlns:v="urn:schemas-microsoft-com:vml" xmlns:wp14="http://schemas.microsoft.com/office/word/2010/wordprocessingDrawing" xmlns:wp="http://schemas.openxmlformats.org/drawingml/2006/wordprocessingDrawing" xmlns:w10="urn:schemas-microsoft-com:office:word" xmlns:w="http://schemas.openxmlformats.org/wordprocessingml/2006/main" xmlns:w14="http://schemas.microsoft.com/office/word/2010/wordml" xmlns:wpg="http://schemas.microsoft.com/office/word/2010/wordprocessingGroup" xmlns:wpi="http://schemas.microsoft.com/office/word/2010/wordprocessingInk" xmlns:wne="http://schemas.microsoft.com/office/word/2006/wordml" xmlns:wps="http://schemas.microsoft.com/office/word/2010/wordprocessingShape" mc:Ignorable="w14 wp14">
   <w:abstractNum w:abstractNumId="0">
     <w:nsid w:val="1A5F6117"/>
     <w:multiLevelType w:val="hybridMultilevel"/>
@@ -3513,8 +3752,312 @@
       </w:rPr>
     </w:lvl>
   </w:abstractNum>
+  <w:abstractNum w:abstractNumId="1">
+    <w:nsid w:val="49C53BE7"/>
+    <w:multiLevelType w:val="multilevel"/>
+    <w:tmpl w:val="80DCDAD2"/>
+    <w:lvl w:ilvl="0">
+      <w:start w:val="1"/>
+      <w:numFmt w:val="bullet"/>
+      <w:lvlText w:val=""/>
+      <w:lvlJc w:val="left"/>
+      <w:pPr>
+        <w:tabs>
+          <w:tab w:val="num" w:pos="720"/>
+        </w:tabs>
+        <w:ind w:left="720" w:hanging="360"/>
+      </w:pPr>
+      <w:rPr>
+        <w:rFonts w:ascii="Symbol" w:hAnsi="Symbol" w:hint="default"/>
+        <w:sz w:val="20"/>
+      </w:rPr>
+    </w:lvl>
+    <w:lvl w:ilvl="1" w:tentative="1">
+      <w:start w:val="1"/>
+      <w:numFmt w:val="bullet"/>
+      <w:lvlText w:val="o"/>
+      <w:lvlJc w:val="left"/>
+      <w:pPr>
+        <w:tabs>
+          <w:tab w:val="num" w:pos="1440"/>
+        </w:tabs>
+        <w:ind w:left="1440" w:hanging="360"/>
+      </w:pPr>
+      <w:rPr>
+        <w:rFonts w:ascii="Courier New" w:hAnsi="Courier New" w:hint="default"/>
+        <w:sz w:val="20"/>
+      </w:rPr>
+    </w:lvl>
+    <w:lvl w:ilvl="2" w:tentative="1">
+      <w:start w:val="1"/>
+      <w:numFmt w:val="bullet"/>
+      <w:lvlText w:val=""/>
+      <w:lvlJc w:val="left"/>
+      <w:pPr>
+        <w:tabs>
+          <w:tab w:val="num" w:pos="2160"/>
+        </w:tabs>
+        <w:ind w:left="2160" w:hanging="360"/>
+      </w:pPr>
+      <w:rPr>
+        <w:rFonts w:ascii="Wingdings" w:hAnsi="Wingdings" w:hint="default"/>
+        <w:sz w:val="20"/>
+      </w:rPr>
+    </w:lvl>
+    <w:lvl w:ilvl="3" w:tentative="1">
+      <w:start w:val="1"/>
+      <w:numFmt w:val="bullet"/>
+      <w:lvlText w:val=""/>
+      <w:lvlJc w:val="left"/>
+      <w:pPr>
+        <w:tabs>
+          <w:tab w:val="num" w:pos="2880"/>
+        </w:tabs>
+        <w:ind w:left="2880" w:hanging="360"/>
+      </w:pPr>
+      <w:rPr>
+        <w:rFonts w:ascii="Wingdings" w:hAnsi="Wingdings" w:hint="default"/>
+        <w:sz w:val="20"/>
+      </w:rPr>
+    </w:lvl>
+    <w:lvl w:ilvl="4" w:tentative="1">
+      <w:start w:val="1"/>
+      <w:numFmt w:val="bullet"/>
+      <w:lvlText w:val=""/>
+      <w:lvlJc w:val="left"/>
+      <w:pPr>
+        <w:tabs>
+          <w:tab w:val="num" w:pos="3600"/>
+        </w:tabs>
+        <w:ind w:left="3600" w:hanging="360"/>
+      </w:pPr>
+      <w:rPr>
+        <w:rFonts w:ascii="Wingdings" w:hAnsi="Wingdings" w:hint="default"/>
+        <w:sz w:val="20"/>
+      </w:rPr>
+    </w:lvl>
+    <w:lvl w:ilvl="5" w:tentative="1">
+      <w:start w:val="1"/>
+      <w:numFmt w:val="bullet"/>
+      <w:lvlText w:val=""/>
+      <w:lvlJc w:val="left"/>
+      <w:pPr>
+        <w:tabs>
+          <w:tab w:val="num" w:pos="4320"/>
+        </w:tabs>
+        <w:ind w:left="4320" w:hanging="360"/>
+      </w:pPr>
+      <w:rPr>
+        <w:rFonts w:ascii="Wingdings" w:hAnsi="Wingdings" w:hint="default"/>
+        <w:sz w:val="20"/>
+      </w:rPr>
+    </w:lvl>
+    <w:lvl w:ilvl="6" w:tentative="1">
+      <w:start w:val="1"/>
+      <w:numFmt w:val="bullet"/>
+      <w:lvlText w:val=""/>
+      <w:lvlJc w:val="left"/>
+      <w:pPr>
+        <w:tabs>
+          <w:tab w:val="num" w:pos="5040"/>
+        </w:tabs>
+        <w:ind w:left="5040" w:hanging="360"/>
+      </w:pPr>
+      <w:rPr>
+        <w:rFonts w:ascii="Wingdings" w:hAnsi="Wingdings" w:hint="default"/>
+        <w:sz w:val="20"/>
+      </w:rPr>
+    </w:lvl>
+    <w:lvl w:ilvl="7" w:tentative="1">
+      <w:start w:val="1"/>
+      <w:numFmt w:val="bullet"/>
+      <w:lvlText w:val=""/>
+      <w:lvlJc w:val="left"/>
+      <w:pPr>
+        <w:tabs>
+          <w:tab w:val="num" w:pos="5760"/>
+        </w:tabs>
+        <w:ind w:left="5760" w:hanging="360"/>
+      </w:pPr>
+      <w:rPr>
+        <w:rFonts w:ascii="Wingdings" w:hAnsi="Wingdings" w:hint="default"/>
+        <w:sz w:val="20"/>
+      </w:rPr>
+    </w:lvl>
+    <w:lvl w:ilvl="8" w:tentative="1">
+      <w:start w:val="1"/>
+      <w:numFmt w:val="bullet"/>
+      <w:lvlText w:val=""/>
+      <w:lvlJc w:val="left"/>
+      <w:pPr>
+        <w:tabs>
+          <w:tab w:val="num" w:pos="6480"/>
+        </w:tabs>
+        <w:ind w:left="6480" w:hanging="360"/>
+      </w:pPr>
+      <w:rPr>
+        <w:rFonts w:ascii="Wingdings" w:hAnsi="Wingdings" w:hint="default"/>
+        <w:sz w:val="20"/>
+      </w:rPr>
+    </w:lvl>
+  </w:abstractNum>
+  <w:abstractNum w:abstractNumId="2">
+    <w:nsid w:val="6F83553F"/>
+    <w:multiLevelType w:val="multilevel"/>
+    <w:tmpl w:val="397E0C44"/>
+    <w:lvl w:ilvl="0">
+      <w:start w:val="1"/>
+      <w:numFmt w:val="bullet"/>
+      <w:lvlText w:val=""/>
+      <w:lvlJc w:val="left"/>
+      <w:pPr>
+        <w:tabs>
+          <w:tab w:val="num" w:pos="720"/>
+        </w:tabs>
+        <w:ind w:left="720" w:hanging="360"/>
+      </w:pPr>
+      <w:rPr>
+        <w:rFonts w:ascii="Symbol" w:hAnsi="Symbol" w:hint="default"/>
+        <w:sz w:val="20"/>
+      </w:rPr>
+    </w:lvl>
+    <w:lvl w:ilvl="1" w:tentative="1">
+      <w:start w:val="1"/>
+      <w:numFmt w:val="bullet"/>
+      <w:lvlText w:val="o"/>
+      <w:lvlJc w:val="left"/>
+      <w:pPr>
+        <w:tabs>
+          <w:tab w:val="num" w:pos="1440"/>
+        </w:tabs>
+        <w:ind w:left="1440" w:hanging="360"/>
+      </w:pPr>
+      <w:rPr>
+        <w:rFonts w:ascii="Courier New" w:hAnsi="Courier New" w:hint="default"/>
+        <w:sz w:val="20"/>
+      </w:rPr>
+    </w:lvl>
+    <w:lvl w:ilvl="2" w:tentative="1">
+      <w:start w:val="1"/>
+      <w:numFmt w:val="bullet"/>
+      <w:lvlText w:val=""/>
+      <w:lvlJc w:val="left"/>
+      <w:pPr>
+        <w:tabs>
+          <w:tab w:val="num" w:pos="2160"/>
+        </w:tabs>
+        <w:ind w:left="2160" w:hanging="360"/>
+      </w:pPr>
+      <w:rPr>
+        <w:rFonts w:ascii="Wingdings" w:hAnsi="Wingdings" w:hint="default"/>
+        <w:sz w:val="20"/>
+      </w:rPr>
+    </w:lvl>
+    <w:lvl w:ilvl="3" w:tentative="1">
+      <w:start w:val="1"/>
+      <w:numFmt w:val="bullet"/>
+      <w:lvlText w:val=""/>
+      <w:lvlJc w:val="left"/>
+      <w:pPr>
+        <w:tabs>
+          <w:tab w:val="num" w:pos="2880"/>
+        </w:tabs>
+        <w:ind w:left="2880" w:hanging="360"/>
+      </w:pPr>
+      <w:rPr>
+        <w:rFonts w:ascii="Wingdings" w:hAnsi="Wingdings" w:hint="default"/>
+        <w:sz w:val="20"/>
+      </w:rPr>
+    </w:lvl>
+    <w:lvl w:ilvl="4" w:tentative="1">
+      <w:start w:val="1"/>
+      <w:numFmt w:val="bullet"/>
+      <w:lvlText w:val=""/>
+      <w:lvlJc w:val="left"/>
+      <w:pPr>
+        <w:tabs>
+          <w:tab w:val="num" w:pos="3600"/>
+        </w:tabs>
+        <w:ind w:left="3600" w:hanging="360"/>
+      </w:pPr>
+      <w:rPr>
+        <w:rFonts w:ascii="Wingdings" w:hAnsi="Wingdings" w:hint="default"/>
+        <w:sz w:val="20"/>
+      </w:rPr>
+    </w:lvl>
+    <w:lvl w:ilvl="5" w:tentative="1">
+      <w:start w:val="1"/>
+      <w:numFmt w:val="bullet"/>
+      <w:lvlText w:val=""/>
+      <w:lvlJc w:val="left"/>
+      <w:pPr>
+        <w:tabs>
+          <w:tab w:val="num" w:pos="4320"/>
+        </w:tabs>
+        <w:ind w:left="4320" w:hanging="360"/>
+      </w:pPr>
+      <w:rPr>
+        <w:rFonts w:ascii="Wingdings" w:hAnsi="Wingdings" w:hint="default"/>
+        <w:sz w:val="20"/>
+      </w:rPr>
+    </w:lvl>
+    <w:lvl w:ilvl="6" w:tentative="1">
+      <w:start w:val="1"/>
+      <w:numFmt w:val="bullet"/>
+      <w:lvlText w:val=""/>
+      <w:lvlJc w:val="left"/>
+      <w:pPr>
+        <w:tabs>
+          <w:tab w:val="num" w:pos="5040"/>
+        </w:tabs>
+        <w:ind w:left="5040" w:hanging="360"/>
+      </w:pPr>
+      <w:rPr>
+        <w:rFonts w:ascii="Wingdings" w:hAnsi="Wingdings" w:hint="default"/>
+        <w:sz w:val="20"/>
+      </w:rPr>
+    </w:lvl>
+    <w:lvl w:ilvl="7" w:tentative="1">
+      <w:start w:val="1"/>
+      <w:numFmt w:val="bullet"/>
+      <w:lvlText w:val=""/>
+      <w:lvlJc w:val="left"/>
+      <w:pPr>
+        <w:tabs>
+          <w:tab w:val="num" w:pos="5760"/>
+        </w:tabs>
+        <w:ind w:left="5760" w:hanging="360"/>
+      </w:pPr>
+      <w:rPr>
+        <w:rFonts w:ascii="Wingdings" w:hAnsi="Wingdings" w:hint="default"/>
+        <w:sz w:val="20"/>
+      </w:rPr>
+    </w:lvl>
+    <w:lvl w:ilvl="8" w:tentative="1">
+      <w:start w:val="1"/>
+      <w:numFmt w:val="bullet"/>
+      <w:lvlText w:val=""/>
+      <w:lvlJc w:val="left"/>
+      <w:pPr>
+        <w:tabs>
+          <w:tab w:val="num" w:pos="6480"/>
+        </w:tabs>
+        <w:ind w:left="6480" w:hanging="360"/>
+      </w:pPr>
+      <w:rPr>
+        <w:rFonts w:ascii="Wingdings" w:hAnsi="Wingdings" w:hint="default"/>
+        <w:sz w:val="20"/>
+      </w:rPr>
+    </w:lvl>
+  </w:abstractNum>
   <w:num w:numId="1">
     <w:abstractNumId w:val="0"/>
+  </w:num>
+  <w:num w:numId="2">
+    <w:abstractNumId w:val="1"/>
+  </w:num>
+  <w:num w:numId="3">
+    <w:abstractNumId w:val="2"/>
   </w:num>
 </w:numbering>
 </file>
@@ -3532,7 +4075,7 @@
     </w:rPrDefault>
     <w:pPrDefault/>
   </w:docDefaults>
-  <w:latentStyles w:defLockedState="0" w:defUIPriority="99" w:defSemiHidden="1" w:defUnhideWhenUsed="1" w:defQFormat="0" w:count="276">
+  <w:latentStyles w:defLockedState="0" w:defUIPriority="99" w:defSemiHidden="1" w:defUnhideWhenUsed="1" w:defQFormat="0" w:count="267">
     <w:lsdException w:name="Normal" w:semiHidden="0" w:uiPriority="0" w:unhideWhenUsed="0" w:qFormat="1"/>
     <w:lsdException w:name="heading 1" w:semiHidden="0" w:uiPriority="9" w:unhideWhenUsed="0" w:qFormat="1"/>
     <w:lsdException w:name="heading 2" w:uiPriority="9" w:qFormat="1"/>
@@ -3675,6 +4218,27 @@
     <w:name w:val="Normal"/>
     <w:qFormat/>
   </w:style>
+  <w:style w:type="paragraph" w:styleId="Ttulo1">
+    <w:name w:val="heading 1"/>
+    <w:basedOn w:val="Normal"/>
+    <w:link w:val="Ttulo1Car"/>
+    <w:uiPriority w:val="9"/>
+    <w:qFormat/>
+    <w:rsid w:val="006F164F"/>
+    <w:pPr>
+      <w:spacing w:before="100" w:beforeAutospacing="1" w:after="100" w:afterAutospacing="1"/>
+      <w:outlineLvl w:val="0"/>
+    </w:pPr>
+    <w:rPr>
+      <w:rFonts w:ascii="Times New Roman" w:eastAsia="Times New Roman" w:hAnsi="Times New Roman" w:cs="Times New Roman"/>
+      <w:b/>
+      <w:bCs/>
+      <w:kern w:val="36"/>
+      <w:sz w:val="48"/>
+      <w:szCs w:val="48"/>
+      <w:lang w:val="es-CL" w:eastAsia="es-CL"/>
+    </w:rPr>
+  </w:style>
   <w:style w:type="character" w:default="1" w:styleId="Fuentedeprrafopredeter">
     <w:name w:val="Default Paragraph Font"/>
     <w:uiPriority w:val="1"/>
@@ -3750,11 +4314,41 @@
       <w:contextualSpacing/>
     </w:pPr>
   </w:style>
+  <w:style w:type="character" w:customStyle="1" w:styleId="Ttulo1Car">
+    <w:name w:val="Título 1 Car"/>
+    <w:basedOn w:val="Fuentedeprrafopredeter"/>
+    <w:link w:val="Ttulo1"/>
+    <w:uiPriority w:val="9"/>
+    <w:rsid w:val="006F164F"/>
+    <w:rPr>
+      <w:rFonts w:ascii="Times New Roman" w:eastAsia="Times New Roman" w:hAnsi="Times New Roman" w:cs="Times New Roman"/>
+      <w:b/>
+      <w:bCs/>
+      <w:kern w:val="36"/>
+      <w:sz w:val="48"/>
+      <w:szCs w:val="48"/>
+      <w:lang w:val="es-CL" w:eastAsia="es-CL"/>
+    </w:rPr>
+  </w:style>
+  <w:style w:type="paragraph" w:styleId="NormalWeb">
+    <w:name w:val="Normal (Web)"/>
+    <w:basedOn w:val="Normal"/>
+    <w:uiPriority w:val="99"/>
+    <w:unhideWhenUsed/>
+    <w:rsid w:val="00DC7F56"/>
+    <w:pPr>
+      <w:spacing w:before="100" w:beforeAutospacing="1" w:after="100" w:afterAutospacing="1"/>
+    </w:pPr>
+    <w:rPr>
+      <w:rFonts w:ascii="Times New Roman" w:eastAsia="Times New Roman" w:hAnsi="Times New Roman" w:cs="Times New Roman"/>
+      <w:lang w:val="es-CL" w:eastAsia="es-CL"/>
+    </w:rPr>
+  </w:style>
 </w:styles>
 </file>
 
 <file path=word/stylesWithEffects.xml><?xml version="1.0" encoding="utf-8"?>
-<w:styles xmlns:wpc="http://schemas.microsoft.com/office/word/2010/wordprocessingCanvas" xmlns:mo="http://schemas.microsoft.com/office/mac/office/2008/main" xmlns:mc="http://schemas.openxmlformats.org/markup-compatibility/2006" xmlns:mv="urn:schemas-microsoft-com:mac:vml" xmlns:o="urn:schemas-microsoft-com:office:office" xmlns:r="http://schemas.openxmlformats.org/officeDocument/2006/relationships" xmlns:m="http://schemas.openxmlformats.org/officeDocument/2006/math" xmlns:v="urn:schemas-microsoft-com:vml" xmlns:wp14="http://schemas.microsoft.com/office/word/2010/wordprocessingDrawing" xmlns:wp="http://schemas.openxmlformats.org/drawingml/2006/wordprocessingDrawing" xmlns:w10="urn:schemas-microsoft-com:office:word" xmlns:w="http://schemas.openxmlformats.org/wordprocessingml/2006/main" xmlns:w14="http://schemas.microsoft.com/office/word/2010/wordml" xmlns:wpg="http://schemas.microsoft.com/office/word/2010/wordprocessingGroup" xmlns:wpi="http://schemas.microsoft.com/office/word/2010/wordprocessingInk" xmlns:wne="http://schemas.microsoft.com/office/word/2006/wordml" xmlns:wps="http://schemas.microsoft.com/office/word/2010/wordprocessingShape" mc:Ignorable="w14 wp14">
+<w:styles xmlns:wpc="http://schemas.microsoft.com/office/word/2010/wordprocessingCanvas" xmlns:mc="http://schemas.openxmlformats.org/markup-compatibility/2006" xmlns:o="urn:schemas-microsoft-com:office:office" xmlns:r="http://schemas.openxmlformats.org/officeDocument/2006/relationships" xmlns:m="http://schemas.openxmlformats.org/officeDocument/2006/math" xmlns:v="urn:schemas-microsoft-com:vml" xmlns:wp14="http://schemas.microsoft.com/office/word/2010/wordprocessingDrawing" xmlns:wp="http://schemas.openxmlformats.org/drawingml/2006/wordprocessingDrawing" xmlns:w10="urn:schemas-microsoft-com:office:word" xmlns:w="http://schemas.openxmlformats.org/wordprocessingml/2006/main" xmlns:w14="http://schemas.microsoft.com/office/word/2010/wordml" xmlns:wpg="http://schemas.microsoft.com/office/word/2010/wordprocessingGroup" xmlns:wpi="http://schemas.microsoft.com/office/word/2010/wordprocessingInk" xmlns:wne="http://schemas.microsoft.com/office/word/2006/wordml" xmlns:wps="http://schemas.microsoft.com/office/word/2010/wordprocessingShape" mc:Ignorable="w14 wp14">
   <w:docDefaults>
     <w:rPrDefault>
       <w:rPr>
@@ -3766,7 +4360,7 @@
     </w:rPrDefault>
     <w:pPrDefault/>
   </w:docDefaults>
-  <w:latentStyles w:defLockedState="0" w:defUIPriority="99" w:defSemiHidden="1" w:defUnhideWhenUsed="1" w:defQFormat="0" w:count="276">
+  <w:latentStyles w:defLockedState="0" w:defUIPriority="99" w:defSemiHidden="1" w:defUnhideWhenUsed="1" w:defQFormat="0" w:count="267">
     <w:lsdException w:name="Normal" w:semiHidden="0" w:uiPriority="0" w:unhideWhenUsed="0" w:qFormat="1"/>
     <w:lsdException w:name="heading 1" w:semiHidden="0" w:uiPriority="9" w:unhideWhenUsed="0" w:qFormat="1"/>
     <w:lsdException w:name="heading 2" w:uiPriority="9" w:qFormat="1"/>
@@ -3909,6 +4503,27 @@
     <w:name w:val="Normal"/>
     <w:qFormat/>
   </w:style>
+  <w:style w:type="paragraph" w:styleId="Ttulo1">
+    <w:name w:val="heading 1"/>
+    <w:basedOn w:val="Normal"/>
+    <w:link w:val="Ttulo1Car"/>
+    <w:uiPriority w:val="9"/>
+    <w:qFormat/>
+    <w:rsid w:val="006F164F"/>
+    <w:pPr>
+      <w:spacing w:before="100" w:beforeAutospacing="1" w:after="100" w:afterAutospacing="1"/>
+      <w:outlineLvl w:val="0"/>
+    </w:pPr>
+    <w:rPr>
+      <w:rFonts w:ascii="Times New Roman" w:eastAsia="Times New Roman" w:hAnsi="Times New Roman" w:cs="Times New Roman"/>
+      <w:b/>
+      <w:bCs/>
+      <w:kern w:val="36"/>
+      <w:sz w:val="48"/>
+      <w:szCs w:val="48"/>
+      <w:lang w:val="es-CL" w:eastAsia="es-CL"/>
+    </w:rPr>
+  </w:style>
   <w:style w:type="character" w:default="1" w:styleId="Fuentedeprrafopredeter">
     <w:name w:val="Default Paragraph Font"/>
     <w:uiPriority w:val="1"/>
@@ -3983,6 +4598,36 @@
       <w:ind w:left="720"/>
       <w:contextualSpacing/>
     </w:pPr>
+  </w:style>
+  <w:style w:type="character" w:customStyle="1" w:styleId="Ttulo1Car">
+    <w:name w:val="Título 1 Car"/>
+    <w:basedOn w:val="Fuentedeprrafopredeter"/>
+    <w:link w:val="Ttulo1"/>
+    <w:uiPriority w:val="9"/>
+    <w:rsid w:val="006F164F"/>
+    <w:rPr>
+      <w:rFonts w:ascii="Times New Roman" w:eastAsia="Times New Roman" w:hAnsi="Times New Roman" w:cs="Times New Roman"/>
+      <w:b/>
+      <w:bCs/>
+      <w:kern w:val="36"/>
+      <w:sz w:val="48"/>
+      <w:szCs w:val="48"/>
+      <w:lang w:val="es-CL" w:eastAsia="es-CL"/>
+    </w:rPr>
+  </w:style>
+  <w:style w:type="paragraph" w:styleId="NormalWeb">
+    <w:name w:val="Normal (Web)"/>
+    <w:basedOn w:val="Normal"/>
+    <w:uiPriority w:val="99"/>
+    <w:unhideWhenUsed/>
+    <w:rsid w:val="00DC7F56"/>
+    <w:pPr>
+      <w:spacing w:before="100" w:beforeAutospacing="1" w:after="100" w:afterAutospacing="1"/>
+    </w:pPr>
+    <w:rPr>
+      <w:rFonts w:ascii="Times New Roman" w:eastAsia="Times New Roman" w:hAnsi="Times New Roman" w:cs="Times New Roman"/>
+      <w:lang w:val="es-CL" w:eastAsia="es-CL"/>
+    </w:rPr>
   </w:style>
 </w:styles>
 </file>

</xml_diff>